<commit_message>
Fix popup when array is sorted
</commit_message>
<xml_diff>
--- a/problem/Report.docx
+++ b/problem/Report.docx
@@ -1581,7 +1581,7 @@
                 <w:sz w:val="24"/>
                 <w:szCs w:val="24"/>
               </w:rPr>
-              <w:t>4</w:t>
+              <w:t>3</w:t>
             </w:r>
             <w:r>
               <w:rPr>
@@ -1699,7 +1699,7 @@
                 <w:sz w:val="22"/>
                 <w:szCs w:val="22"/>
               </w:rPr>
-              <w:t>4</w:t>
+              <w:t>3</w:t>
             </w:r>
             <w:r>
               <w:rPr>
@@ -1817,7 +1817,7 @@
                 <w:sz w:val="22"/>
                 <w:szCs w:val="22"/>
               </w:rPr>
-              <w:t>4</w:t>
+              <w:t>3</w:t>
             </w:r>
             <w:r>
               <w:rPr>
@@ -3456,13 +3456,13 @@
       </w:pPr>
       <w:r>
         <w:rPr>
-          <w:rFonts w:ascii="Times New Roman" w:hAnsi="Times New Roman" w:cs="Times New Roman"/>
+          <w:rFonts w:ascii="Times New Roman" w:eastAsia="Times New Roman" w:hAnsi="Times New Roman" w:cs="Times New Roman"/>
           <w:noProof/>
         </w:rPr>
         <w:drawing>
           <wp:inline distT="0" distB="0" distL="0" distR="0">
-            <wp:extent cx="7259541" cy="6429035"/>
-            <wp:effectExtent l="0" t="0" r="5080" b="0"/>
+            <wp:extent cx="7335371" cy="3865175"/>
+            <wp:effectExtent l="0" t="0" r="5715" b="0"/>
             <wp:docPr id="2" name="Picture 2"/>
             <wp:cNvGraphicFramePr>
               <a:graphicFrameLocks xmlns:a="http://schemas.openxmlformats.org/drawingml/2006/main" noChangeAspect="1"/>
@@ -3489,7 +3489,7 @@
                   <pic:spPr>
                     <a:xfrm>
                       <a:off x="0" y="0"/>
-                      <a:ext cx="7288203" cy="6454418"/>
+                      <a:ext cx="7371678" cy="3884306"/>
                     </a:xfrm>
                     <a:prstGeom prst="rect">
                       <a:avLst/>
@@ -3504,6 +3504,15 @@
     </w:p>
     <w:p>
       <w:pPr>
+        <w:ind w:left="-993"/>
+        <w:jc w:val="both"/>
+        <w:rPr>
+          <w:rFonts w:ascii="Times New Roman" w:eastAsia="Times New Roman" w:hAnsi="Times New Roman" w:cs="Times New Roman"/>
+        </w:rPr>
+      </w:pPr>
+    </w:p>
+    <w:p>
+      <w:pPr>
         <w:pStyle w:val="ListParagraph"/>
         <w:numPr>
           <w:ilvl w:val="1"/>
@@ -3527,7 +3536,6 @@
           <w:iCs/>
           <w:lang w:val="vi-VN"/>
         </w:rPr>
-        <w:lastRenderedPageBreak/>
         <w:t>Giải thích chi tiết</w:t>
       </w:r>
       <w:bookmarkEnd w:id="7"/>
@@ -3843,6 +3851,7 @@
           <w:rFonts w:ascii="Times New Roman" w:eastAsia="Times New Roman" w:hAnsi="Times New Roman" w:cs="Times New Roman"/>
           <w:lang w:val="vi-VN"/>
         </w:rPr>
+        <w:lastRenderedPageBreak/>
         <w:t>Class SortVisualizer:</w:t>
       </w:r>
     </w:p>
@@ -4167,6 +4176,76 @@
       <w:pPr>
         <w:pStyle w:val="ListParagraph"/>
         <w:numPr>
+          <w:ilvl w:val="3"/>
+          <w:numId w:val="7"/>
+        </w:numPr>
+        <w:jc w:val="both"/>
+        <w:rPr>
+          <w:rFonts w:ascii="Times New Roman" w:eastAsia="Times New Roman" w:hAnsi="Times New Roman" w:cs="Times New Roman"/>
+          <w:lang w:val="vi-VN"/>
+        </w:rPr>
+      </w:pPr>
+      <w:r>
+        <w:rPr>
+          <w:rFonts w:ascii="Times New Roman" w:eastAsia="Times New Roman" w:hAnsi="Times New Roman" w:cs="Times New Roman"/>
+          <w:lang w:val="vi-VN"/>
+        </w:rPr>
+        <w:t>Trong class VisualizerFrame, các thuộc tính là đối tượng được khởi tạo từ các class kia</w:t>
+      </w:r>
+    </w:p>
+    <w:p>
+      <w:pPr>
+        <w:pStyle w:val="ListParagraph"/>
+        <w:numPr>
+          <w:ilvl w:val="3"/>
+          <w:numId w:val="7"/>
+        </w:numPr>
+        <w:jc w:val="both"/>
+        <w:rPr>
+          <w:rFonts w:ascii="Times New Roman" w:eastAsia="Times New Roman" w:hAnsi="Times New Roman" w:cs="Times New Roman"/>
+          <w:lang w:val="vi-VN"/>
+        </w:rPr>
+      </w:pPr>
+      <w:r>
+        <w:rPr>
+          <w:rFonts w:ascii="Times New Roman" w:eastAsia="Times New Roman" w:hAnsi="Times New Roman" w:cs="Times New Roman"/>
+          <w:lang w:val="vi-VN"/>
+        </w:rPr>
+        <w:t xml:space="preserve">Khi VisualizerFrame bị huỷ thì </w:t>
+      </w:r>
+      <w:r>
+        <w:rPr>
+          <w:rFonts w:ascii="Times New Roman" w:eastAsia="Times New Roman" w:hAnsi="Times New Roman" w:cs="Times New Roman"/>
+          <w:lang w:val="vi-VN"/>
+        </w:rPr>
+        <w:t>đối tượng của</w:t>
+      </w:r>
+      <w:r>
+        <w:rPr>
+          <w:rFonts w:ascii="Times New Roman" w:eastAsia="Times New Roman" w:hAnsi="Times New Roman" w:cs="Times New Roman"/>
+          <w:lang w:val="vi-VN"/>
+        </w:rPr>
+        <w:t xml:space="preserve"> class kia cũng sẽ huỷ theo (</w:t>
+      </w:r>
+      <w:r>
+        <w:rPr>
+          <w:rFonts w:ascii="Times New Roman" w:eastAsia="Times New Roman" w:hAnsi="Times New Roman" w:cs="Times New Roman"/>
+          <w:lang w:val="vi-VN"/>
+        </w:rPr>
+        <w:t xml:space="preserve">do </w:t>
+      </w:r>
+      <w:r>
+        <w:rPr>
+          <w:rFonts w:ascii="Times New Roman" w:eastAsia="Times New Roman" w:hAnsi="Times New Roman" w:cs="Times New Roman"/>
+          <w:lang w:val="vi-VN"/>
+        </w:rPr>
+        <w:t>chương trình chỉ có một khung duy nhất tạo ra trong quá trình thực hiện)</w:t>
+      </w:r>
+    </w:p>
+    <w:p>
+      <w:pPr>
+        <w:pStyle w:val="ListParagraph"/>
+        <w:numPr>
           <w:ilvl w:val="2"/>
           <w:numId w:val="7"/>
         </w:numPr>
@@ -4181,7 +4260,49 @@
           <w:rFonts w:ascii="Times New Roman" w:eastAsia="Times New Roman" w:hAnsi="Times New Roman" w:cs="Times New Roman"/>
           <w:lang w:val="vi-VN"/>
         </w:rPr>
-        <w:t>Khi VisualizerFrame bị huỷ thì các class kia cũng sẽ huỷ theo (chương trình chỉ có một khung duy nhất tạo ra trong quá trình thực hiện)</w:t>
+        <w:t>ArrayVisualizer với Element</w:t>
+      </w:r>
+    </w:p>
+    <w:p>
+      <w:pPr>
+        <w:pStyle w:val="ListParagraph"/>
+        <w:numPr>
+          <w:ilvl w:val="3"/>
+          <w:numId w:val="7"/>
+        </w:numPr>
+        <w:jc w:val="both"/>
+        <w:rPr>
+          <w:rFonts w:ascii="Times New Roman" w:eastAsia="Times New Roman" w:hAnsi="Times New Roman" w:cs="Times New Roman"/>
+          <w:lang w:val="vi-VN"/>
+        </w:rPr>
+      </w:pPr>
+      <w:r>
+        <w:rPr>
+          <w:rFonts w:ascii="Times New Roman" w:eastAsia="Times New Roman" w:hAnsi="Times New Roman" w:cs="Times New Roman"/>
+          <w:lang w:val="vi-VN"/>
+        </w:rPr>
+        <w:t>Trong class ArrayVisualizer, thuộc tính elementBoxs được khởi tạo là một mảng các đối tượng từ class Element</w:t>
+      </w:r>
+    </w:p>
+    <w:p>
+      <w:pPr>
+        <w:pStyle w:val="ListParagraph"/>
+        <w:numPr>
+          <w:ilvl w:val="3"/>
+          <w:numId w:val="7"/>
+        </w:numPr>
+        <w:jc w:val="both"/>
+        <w:rPr>
+          <w:rFonts w:ascii="Times New Roman" w:eastAsia="Times New Roman" w:hAnsi="Times New Roman" w:cs="Times New Roman"/>
+          <w:lang w:val="vi-VN"/>
+        </w:rPr>
+      </w:pPr>
+      <w:r>
+        <w:rPr>
+          <w:rFonts w:ascii="Times New Roman" w:eastAsia="Times New Roman" w:hAnsi="Times New Roman" w:cs="Times New Roman"/>
+          <w:lang w:val="vi-VN"/>
+        </w:rPr>
+        <w:t>Khi ArrayVisualizer bị huỷ thì mảng các đối tượng từ class Element cũng bị huỷ theo</w:t>
       </w:r>
     </w:p>
     <w:p>
@@ -4202,7 +4323,21 @@
           <w:rFonts w:ascii="Times New Roman" w:eastAsia="Times New Roman" w:hAnsi="Times New Roman" w:cs="Times New Roman"/>
           <w:lang w:val="vi-VN"/>
         </w:rPr>
-        <w:t>Aggregation:</w:t>
+        <w:t>Dependen</w:t>
+      </w:r>
+      <w:r>
+        <w:rPr>
+          <w:rFonts w:ascii="Times New Roman" w:eastAsia="Times New Roman" w:hAnsi="Times New Roman" w:cs="Times New Roman"/>
+          <w:lang w:val="vi-VN"/>
+        </w:rPr>
+        <w:t>cy</w:t>
+      </w:r>
+      <w:r>
+        <w:rPr>
+          <w:rFonts w:ascii="Times New Roman" w:eastAsia="Times New Roman" w:hAnsi="Times New Roman" w:cs="Times New Roman"/>
+          <w:lang w:val="vi-VN"/>
+        </w:rPr>
+        <w:t>:</w:t>
       </w:r>
     </w:p>
     <w:p>
@@ -4223,7 +4358,49 @@
           <w:rFonts w:ascii="Times New Roman" w:eastAsia="Times New Roman" w:hAnsi="Times New Roman" w:cs="Times New Roman"/>
           <w:lang w:val="vi-VN"/>
         </w:rPr>
-        <w:t>SelectionSort với Element, BubbleSort với Element, MergeSort với Element, BucketSort với Element</w:t>
+        <w:t>SelectionSort, BubbleSort, MergeSort với PointRun</w:t>
+      </w:r>
+    </w:p>
+    <w:p>
+      <w:pPr>
+        <w:pStyle w:val="ListParagraph"/>
+        <w:numPr>
+          <w:ilvl w:val="3"/>
+          <w:numId w:val="7"/>
+        </w:numPr>
+        <w:jc w:val="both"/>
+        <w:rPr>
+          <w:rFonts w:ascii="Times New Roman" w:eastAsia="Times New Roman" w:hAnsi="Times New Roman" w:cs="Times New Roman"/>
+          <w:lang w:val="vi-VN"/>
+        </w:rPr>
+      </w:pPr>
+      <w:r>
+        <w:rPr>
+          <w:rFonts w:ascii="Times New Roman" w:eastAsia="Times New Roman" w:hAnsi="Times New Roman" w:cs="Times New Roman"/>
+          <w:lang w:val="vi-VN"/>
+        </w:rPr>
+        <w:t>Các thuật toán sắp xếp sử dụng đến class PointRun dưới dạng khởi tạo một đối tượng local (chỉ dùng trong method)</w:t>
+      </w:r>
+    </w:p>
+    <w:p>
+      <w:pPr>
+        <w:pStyle w:val="ListParagraph"/>
+        <w:numPr>
+          <w:ilvl w:val="3"/>
+          <w:numId w:val="7"/>
+        </w:numPr>
+        <w:jc w:val="both"/>
+        <w:rPr>
+          <w:rFonts w:ascii="Times New Roman" w:eastAsia="Times New Roman" w:hAnsi="Times New Roman" w:cs="Times New Roman"/>
+          <w:lang w:val="vi-VN"/>
+        </w:rPr>
+      </w:pPr>
+      <w:r>
+        <w:rPr>
+          <w:rFonts w:ascii="Times New Roman" w:eastAsia="Times New Roman" w:hAnsi="Times New Roman" w:cs="Times New Roman"/>
+          <w:lang w:val="vi-VN"/>
+        </w:rPr>
+        <w:t>Khi PointRun thay đổi (ví dụ i, j,… thay đổi) thì hiển thị khi chạy thuật toán cũng thay đổi theo</w:t>
       </w:r>
     </w:p>
     <w:p>
@@ -4244,7 +4421,35 @@
           <w:rFonts w:ascii="Times New Roman" w:eastAsia="Times New Roman" w:hAnsi="Times New Roman" w:cs="Times New Roman"/>
           <w:lang w:val="vi-VN"/>
         </w:rPr>
-        <w:t>Giả sử khi SelectionSort bị huỷ thì Element vẫn có thể được dùng cho một số class còn lại như: BubbleSort, MergeSort,…</w:t>
+        <w:t>SortVisualizer với ISortAlgorithms</w:t>
+      </w:r>
+      <w:r>
+        <w:rPr>
+          <w:rFonts w:ascii="Times New Roman" w:eastAsia="Times New Roman" w:hAnsi="Times New Roman" w:cs="Times New Roman"/>
+          <w:lang w:val="vi-VN"/>
+        </w:rPr>
+        <w:t xml:space="preserve">: </w:t>
+      </w:r>
+      <w:r>
+        <w:rPr>
+          <w:rFonts w:ascii="Times New Roman" w:eastAsia="Times New Roman" w:hAnsi="Times New Roman" w:cs="Times New Roman"/>
+          <w:lang w:val="vi-VN"/>
+        </w:rPr>
+        <w:t xml:space="preserve">Khi đối tượng khởi tạo của </w:t>
+      </w:r>
+      <w:r>
+        <w:rPr>
+          <w:rFonts w:ascii="Times New Roman" w:eastAsia="Times New Roman" w:hAnsi="Times New Roman" w:cs="Times New Roman"/>
+          <w:lang w:val="vi-VN"/>
+        </w:rPr>
+        <w:t>ISortAlgorithms</w:t>
+      </w:r>
+      <w:r>
+        <w:rPr>
+          <w:rFonts w:ascii="Times New Roman" w:eastAsia="Times New Roman" w:hAnsi="Times New Roman" w:cs="Times New Roman"/>
+          <w:lang w:val="vi-VN"/>
+        </w:rPr>
+        <w:t xml:space="preserve"> thay đổi (down casting xuống các thuật toán khác nhau) thì SortVisualizer cũng bị thay đổi theo</w:t>
       </w:r>
     </w:p>
     <w:p>
@@ -4265,7 +4470,7 @@
           <w:rFonts w:ascii="Times New Roman" w:eastAsia="Times New Roman" w:hAnsi="Times New Roman" w:cs="Times New Roman"/>
           <w:lang w:val="vi-VN"/>
         </w:rPr>
-        <w:t>Association:</w:t>
+        <w:t xml:space="preserve">Realization: </w:t>
       </w:r>
     </w:p>
     <w:p>
@@ -4286,7 +4491,21 @@
           <w:rFonts w:ascii="Times New Roman" w:eastAsia="Times New Roman" w:hAnsi="Times New Roman" w:cs="Times New Roman"/>
           <w:lang w:val="vi-VN"/>
         </w:rPr>
-        <w:t>SelectionSort với PointRun, BubbleSort với PointRun, MergeSort với PointRun</w:t>
+        <w:t>SelectionSort, BubbleSort, MergeSort, BucketSort đều implements từ interface I</w:t>
+      </w:r>
+      <w:r>
+        <w:rPr>
+          <w:rFonts w:ascii="Times New Roman" w:eastAsia="Times New Roman" w:hAnsi="Times New Roman" w:cs="Times New Roman"/>
+          <w:lang w:val="vi-VN"/>
+        </w:rPr>
+        <w:t>S</w:t>
+      </w:r>
+      <w:r>
+        <w:rPr>
+          <w:rFonts w:ascii="Times New Roman" w:eastAsia="Times New Roman" w:hAnsi="Times New Roman" w:cs="Times New Roman"/>
+          <w:lang w:val="vi-VN"/>
+        </w:rPr>
+        <w:t>ortAlgorithms</w:t>
       </w:r>
     </w:p>
     <w:p>
@@ -4307,7 +4526,28 @@
           <w:rFonts w:ascii="Times New Roman" w:eastAsia="Times New Roman" w:hAnsi="Times New Roman" w:cs="Times New Roman"/>
           <w:lang w:val="vi-VN"/>
         </w:rPr>
-        <w:t>Ví dụ SelectionSort chỉ đơn giản là sử dụng PointRun, vòng đời các thể hiện của SelectionSort và PointRun không ảnh hưởng đến nhau</w:t>
+        <w:t>Các thao tác với một thuật toán cụ thể đều được gọi, sử dụng thông qua interface</w:t>
+      </w:r>
+    </w:p>
+    <w:p>
+      <w:pPr>
+        <w:pStyle w:val="ListParagraph"/>
+        <w:numPr>
+          <w:ilvl w:val="2"/>
+          <w:numId w:val="7"/>
+        </w:numPr>
+        <w:jc w:val="both"/>
+        <w:rPr>
+          <w:rFonts w:ascii="Times New Roman" w:eastAsia="Times New Roman" w:hAnsi="Times New Roman" w:cs="Times New Roman"/>
+          <w:lang w:val="vi-VN"/>
+        </w:rPr>
+      </w:pPr>
+      <w:r>
+        <w:rPr>
+          <w:rFonts w:ascii="Times New Roman" w:eastAsia="Times New Roman" w:hAnsi="Times New Roman" w:cs="Times New Roman"/>
+          <w:lang w:val="vi-VN"/>
+        </w:rPr>
+        <w:t>Ứng dụng tính chất đa hình trong việc gọi các method của thuật toán đang được lựa chọn</w:t>
       </w:r>
     </w:p>
     <w:p>
@@ -4344,7 +4584,7 @@
           <w:lang w:val="vi-VN"/>
         </w:rPr>
         <w:lastRenderedPageBreak/>
-        <w:t xml:space="preserve">Realization: </w:t>
+        <w:t>Generalization:</w:t>
       </w:r>
     </w:p>
     <w:p>
@@ -4365,21 +4605,7 @@
           <w:rFonts w:ascii="Times New Roman" w:eastAsia="Times New Roman" w:hAnsi="Times New Roman" w:cs="Times New Roman"/>
           <w:lang w:val="vi-VN"/>
         </w:rPr>
-        <w:t>SelectionSort, BubbleSort, MergeSort, BucketSort đều implements từ interface I</w:t>
-      </w:r>
-      <w:r>
-        <w:rPr>
-          <w:rFonts w:ascii="Times New Roman" w:eastAsia="Times New Roman" w:hAnsi="Times New Roman" w:cs="Times New Roman"/>
-          <w:lang w:val="vi-VN"/>
-        </w:rPr>
-        <w:t>S</w:t>
-      </w:r>
-      <w:r>
-        <w:rPr>
-          <w:rFonts w:ascii="Times New Roman" w:eastAsia="Times New Roman" w:hAnsi="Times New Roman" w:cs="Times New Roman"/>
-          <w:lang w:val="vi-VN"/>
-        </w:rPr>
-        <w:t>ortAlgorithms</w:t>
+        <w:t>ElementBox, ElementIndex kế thừa từ Element</w:t>
       </w:r>
     </w:p>
     <w:p>
@@ -4400,90 +4626,6 @@
           <w:rFonts w:ascii="Times New Roman" w:eastAsia="Times New Roman" w:hAnsi="Times New Roman" w:cs="Times New Roman"/>
           <w:lang w:val="vi-VN"/>
         </w:rPr>
-        <w:t>Các thao tác với một thuật toán cụ thể đều được gọi, sử dụng thông qua interface</w:t>
-      </w:r>
-    </w:p>
-    <w:p>
-      <w:pPr>
-        <w:pStyle w:val="ListParagraph"/>
-        <w:numPr>
-          <w:ilvl w:val="2"/>
-          <w:numId w:val="7"/>
-        </w:numPr>
-        <w:jc w:val="both"/>
-        <w:rPr>
-          <w:rFonts w:ascii="Times New Roman" w:eastAsia="Times New Roman" w:hAnsi="Times New Roman" w:cs="Times New Roman"/>
-          <w:lang w:val="vi-VN"/>
-        </w:rPr>
-      </w:pPr>
-      <w:r>
-        <w:rPr>
-          <w:rFonts w:ascii="Times New Roman" w:eastAsia="Times New Roman" w:hAnsi="Times New Roman" w:cs="Times New Roman"/>
-          <w:lang w:val="vi-VN"/>
-        </w:rPr>
-        <w:t>Ứng dụng tính chất đa hình trong việc gọi các method của thuật toán đang được lựa chọn</w:t>
-      </w:r>
-    </w:p>
-    <w:p>
-      <w:pPr>
-        <w:pStyle w:val="ListParagraph"/>
-        <w:numPr>
-          <w:ilvl w:val="1"/>
-          <w:numId w:val="7"/>
-        </w:numPr>
-        <w:jc w:val="both"/>
-        <w:rPr>
-          <w:rFonts w:ascii="Times New Roman" w:eastAsia="Times New Roman" w:hAnsi="Times New Roman" w:cs="Times New Roman"/>
-          <w:lang w:val="vi-VN"/>
-        </w:rPr>
-      </w:pPr>
-      <w:r>
-        <w:rPr>
-          <w:rFonts w:ascii="Times New Roman" w:eastAsia="Times New Roman" w:hAnsi="Times New Roman" w:cs="Times New Roman"/>
-          <w:lang w:val="vi-VN"/>
-        </w:rPr>
-        <w:t>Generalization:</w:t>
-      </w:r>
-    </w:p>
-    <w:p>
-      <w:pPr>
-        <w:pStyle w:val="ListParagraph"/>
-        <w:numPr>
-          <w:ilvl w:val="2"/>
-          <w:numId w:val="7"/>
-        </w:numPr>
-        <w:jc w:val="both"/>
-        <w:rPr>
-          <w:rFonts w:ascii="Times New Roman" w:eastAsia="Times New Roman" w:hAnsi="Times New Roman" w:cs="Times New Roman"/>
-          <w:lang w:val="vi-VN"/>
-        </w:rPr>
-      </w:pPr>
-      <w:r>
-        <w:rPr>
-          <w:rFonts w:ascii="Times New Roman" w:eastAsia="Times New Roman" w:hAnsi="Times New Roman" w:cs="Times New Roman"/>
-          <w:lang w:val="vi-VN"/>
-        </w:rPr>
-        <w:t>ElementBox, ElementIndex kế thừa từ Element</w:t>
-      </w:r>
-    </w:p>
-    <w:p>
-      <w:pPr>
-        <w:pStyle w:val="ListParagraph"/>
-        <w:numPr>
-          <w:ilvl w:val="2"/>
-          <w:numId w:val="7"/>
-        </w:numPr>
-        <w:jc w:val="both"/>
-        <w:rPr>
-          <w:rFonts w:ascii="Times New Roman" w:eastAsia="Times New Roman" w:hAnsi="Times New Roman" w:cs="Times New Roman"/>
-          <w:lang w:val="vi-VN"/>
-        </w:rPr>
-      </w:pPr>
-      <w:r>
-        <w:rPr>
-          <w:rFonts w:ascii="Times New Roman" w:eastAsia="Times New Roman" w:hAnsi="Times New Roman" w:cs="Times New Roman"/>
-          <w:lang w:val="vi-VN"/>
-        </w:rPr>
         <w:t xml:space="preserve">ElementBox và ElementIndex có thuộc tính và phương thức khá tương đồng nhau </w:t>
       </w:r>
       <w:r>
@@ -4500,6 +4642,7 @@
         </w:rPr>
         <w:t xml:space="preserve"> khái quát hoá bởi class cha Element</w:t>
       </w:r>
+      <w:bookmarkStart w:id="11" w:name="_Toc42707922"/>
     </w:p>
     <w:p>
       <w:pPr>
@@ -4518,7 +4661,6 @@
           <w:szCs w:val="28"/>
         </w:rPr>
       </w:pPr>
-      <w:bookmarkStart w:id="11" w:name="_Toc42707922"/>
       <w:r>
         <w:rPr>
           <w:rFonts w:ascii="Times New Roman" w:eastAsia="Times New Roman" w:hAnsi="Times New Roman" w:cs="Times New Roman"/>
@@ -4590,7 +4732,85 @@
           <w:rFonts w:ascii="Times New Roman" w:eastAsia="Times New Roman" w:hAnsi="Times New Roman" w:cs="Times New Roman"/>
           <w:lang w:val="vi-VN"/>
         </w:rPr>
-        <w:t xml:space="preserve"> kế use-case diagram</w:t>
+        <w:t xml:space="preserve"> kế class:</w:t>
+      </w:r>
+    </w:p>
+    <w:p>
+      <w:pPr>
+        <w:pStyle w:val="ListParagraph"/>
+        <w:numPr>
+          <w:ilvl w:val="1"/>
+          <w:numId w:val="8"/>
+        </w:numPr>
+        <w:jc w:val="both"/>
+        <w:rPr>
+          <w:rFonts w:ascii="Times New Roman" w:eastAsia="Times New Roman" w:hAnsi="Times New Roman" w:cs="Times New Roman"/>
+        </w:rPr>
+      </w:pPr>
+      <w:r>
+        <w:rPr>
+          <w:rFonts w:ascii="Times New Roman" w:eastAsia="Times New Roman" w:hAnsi="Times New Roman" w:cs="Times New Roman"/>
+        </w:rPr>
+        <w:t>Chia</w:t>
+      </w:r>
+      <w:r>
+        <w:rPr>
+          <w:rFonts w:ascii="Times New Roman" w:eastAsia="Times New Roman" w:hAnsi="Times New Roman" w:cs="Times New Roman"/>
+          <w:lang w:val="vi-VN"/>
+        </w:rPr>
+        <w:t xml:space="preserve"> pakage kèm theo chức năng chính của nó</w:t>
+      </w:r>
+    </w:p>
+    <w:p>
+      <w:pPr>
+        <w:pStyle w:val="ListParagraph"/>
+        <w:numPr>
+          <w:ilvl w:val="1"/>
+          <w:numId w:val="8"/>
+        </w:numPr>
+        <w:jc w:val="both"/>
+        <w:rPr>
+          <w:rFonts w:ascii="Times New Roman" w:eastAsia="Times New Roman" w:hAnsi="Times New Roman" w:cs="Times New Roman"/>
+        </w:rPr>
+      </w:pPr>
+      <w:r>
+        <w:rPr>
+          <w:rFonts w:ascii="Times New Roman" w:eastAsia="Times New Roman" w:hAnsi="Times New Roman" w:cs="Times New Roman"/>
+        </w:rPr>
+        <w:t>Các</w:t>
+      </w:r>
+      <w:r>
+        <w:rPr>
+          <w:rFonts w:ascii="Times New Roman" w:eastAsia="Times New Roman" w:hAnsi="Times New Roman" w:cs="Times New Roman"/>
+          <w:lang w:val="vi-VN"/>
+        </w:rPr>
+        <w:t xml:space="preserve"> class chính kèm theo chức năng cụ thể của nó</w:t>
+      </w:r>
+    </w:p>
+    <w:p>
+      <w:pPr>
+        <w:pStyle w:val="ListParagraph"/>
+        <w:numPr>
+          <w:ilvl w:val="1"/>
+          <w:numId w:val="8"/>
+        </w:numPr>
+        <w:jc w:val="both"/>
+        <w:rPr>
+          <w:rFonts w:ascii="Times New Roman" w:eastAsia="Times New Roman" w:hAnsi="Times New Roman" w:cs="Times New Roman"/>
+        </w:rPr>
+      </w:pPr>
+      <w:r>
+        <w:rPr>
+          <w:rFonts w:ascii="Times New Roman" w:eastAsia="Times New Roman" w:hAnsi="Times New Roman" w:cs="Times New Roman"/>
+        </w:rPr>
+        <w:t>Áp</w:t>
+      </w:r>
+      <w:r>
+        <w:rPr>
+          <w:rFonts w:ascii="Times New Roman" w:eastAsia="Times New Roman" w:hAnsi="Times New Roman" w:cs="Times New Roman"/>
+          <w:lang w:val="vi-VN"/>
+        </w:rPr>
+        <w:t xml:space="preserve"> dụng tính chất của OOP vào thiết kế class</w:t>
       </w:r>
     </w:p>
     <w:p>
@@ -4609,92 +4829,14 @@
         <w:rPr>
           <w:rFonts w:ascii="Times New Roman" w:eastAsia="Times New Roman" w:hAnsi="Times New Roman" w:cs="Times New Roman"/>
         </w:rPr>
-        <w:t>Thiết</w:t>
-      </w:r>
-      <w:r>
-        <w:rPr>
-          <w:rFonts w:ascii="Times New Roman" w:eastAsia="Times New Roman" w:hAnsi="Times New Roman" w:cs="Times New Roman"/>
-          <w:lang w:val="vi-VN"/>
-        </w:rPr>
-        <w:t xml:space="preserve"> kế class:</w:t>
-      </w:r>
-    </w:p>
-    <w:p>
-      <w:pPr>
-        <w:pStyle w:val="ListParagraph"/>
-        <w:numPr>
-          <w:ilvl w:val="1"/>
-          <w:numId w:val="8"/>
-        </w:numPr>
-        <w:jc w:val="both"/>
-        <w:rPr>
-          <w:rFonts w:ascii="Times New Roman" w:eastAsia="Times New Roman" w:hAnsi="Times New Roman" w:cs="Times New Roman"/>
-        </w:rPr>
-      </w:pPr>
-      <w:r>
-        <w:rPr>
-          <w:rFonts w:ascii="Times New Roman" w:eastAsia="Times New Roman" w:hAnsi="Times New Roman" w:cs="Times New Roman"/>
-        </w:rPr>
-        <w:t>Chia</w:t>
-      </w:r>
-      <w:r>
-        <w:rPr>
-          <w:rFonts w:ascii="Times New Roman" w:eastAsia="Times New Roman" w:hAnsi="Times New Roman" w:cs="Times New Roman"/>
-          <w:lang w:val="vi-VN"/>
-        </w:rPr>
-        <w:t xml:space="preserve"> pakage kèm theo chức năng chính của nó</w:t>
-      </w:r>
-    </w:p>
-    <w:p>
-      <w:pPr>
-        <w:pStyle w:val="ListParagraph"/>
-        <w:numPr>
-          <w:ilvl w:val="1"/>
-          <w:numId w:val="8"/>
-        </w:numPr>
-        <w:jc w:val="both"/>
-        <w:rPr>
-          <w:rFonts w:ascii="Times New Roman" w:eastAsia="Times New Roman" w:hAnsi="Times New Roman" w:cs="Times New Roman"/>
-        </w:rPr>
-      </w:pPr>
-      <w:r>
-        <w:rPr>
-          <w:rFonts w:ascii="Times New Roman" w:eastAsia="Times New Roman" w:hAnsi="Times New Roman" w:cs="Times New Roman"/>
-        </w:rPr>
-        <w:t>Các</w:t>
-      </w:r>
-      <w:r>
-        <w:rPr>
-          <w:rFonts w:ascii="Times New Roman" w:eastAsia="Times New Roman" w:hAnsi="Times New Roman" w:cs="Times New Roman"/>
-          <w:lang w:val="vi-VN"/>
-        </w:rPr>
-        <w:t xml:space="preserve"> class chính kèm theo chức năng cụ thể của nó</w:t>
-      </w:r>
-    </w:p>
-    <w:p>
-      <w:pPr>
-        <w:pStyle w:val="ListParagraph"/>
-        <w:numPr>
-          <w:ilvl w:val="1"/>
-          <w:numId w:val="8"/>
-        </w:numPr>
-        <w:jc w:val="both"/>
-        <w:rPr>
-          <w:rFonts w:ascii="Times New Roman" w:eastAsia="Times New Roman" w:hAnsi="Times New Roman" w:cs="Times New Roman"/>
-        </w:rPr>
-      </w:pPr>
-      <w:r>
-        <w:rPr>
-          <w:rFonts w:ascii="Times New Roman" w:eastAsia="Times New Roman" w:hAnsi="Times New Roman" w:cs="Times New Roman"/>
-        </w:rPr>
-        <w:t>Áp</w:t>
-      </w:r>
-      <w:r>
-        <w:rPr>
-          <w:rFonts w:ascii="Times New Roman" w:eastAsia="Times New Roman" w:hAnsi="Times New Roman" w:cs="Times New Roman"/>
-          <w:lang w:val="vi-VN"/>
-        </w:rPr>
-        <w:t xml:space="preserve"> dụng tính chất của OOP vào thiết kế class</w:t>
+        <w:t>Class</w:t>
+      </w:r>
+      <w:r>
+        <w:rPr>
+          <w:rFonts w:ascii="Times New Roman" w:eastAsia="Times New Roman" w:hAnsi="Times New Roman" w:cs="Times New Roman"/>
+          <w:lang w:val="vi-VN"/>
+        </w:rPr>
+        <w:t xml:space="preserve"> ArrayVisualizer</w:t>
       </w:r>
     </w:p>
     <w:p>
@@ -4720,7 +4862,7 @@
           <w:rFonts w:ascii="Times New Roman" w:eastAsia="Times New Roman" w:hAnsi="Times New Roman" w:cs="Times New Roman"/>
           <w:lang w:val="vi-VN"/>
         </w:rPr>
-        <w:t xml:space="preserve"> ArrayVisualizer</w:t>
+        <w:t xml:space="preserve"> SortVisualizer</w:t>
       </w:r>
     </w:p>
     <w:p>
@@ -4746,7 +4888,7 @@
           <w:rFonts w:ascii="Times New Roman" w:eastAsia="Times New Roman" w:hAnsi="Times New Roman" w:cs="Times New Roman"/>
           <w:lang w:val="vi-VN"/>
         </w:rPr>
-        <w:t xml:space="preserve"> SortVisualizer</w:t>
+        <w:t xml:space="preserve"> Element, ElementBox, ElementIndex</w:t>
       </w:r>
     </w:p>
     <w:p>
@@ -4765,14 +4907,28 @@
         <w:rPr>
           <w:rFonts w:ascii="Times New Roman" w:eastAsia="Times New Roman" w:hAnsi="Times New Roman" w:cs="Times New Roman"/>
         </w:rPr>
-        <w:t>Class</w:t>
-      </w:r>
-      <w:r>
-        <w:rPr>
-          <w:rFonts w:ascii="Times New Roman" w:eastAsia="Times New Roman" w:hAnsi="Times New Roman" w:cs="Times New Roman"/>
-          <w:lang w:val="vi-VN"/>
-        </w:rPr>
-        <w:t xml:space="preserve"> Element, ElementBox, ElementIndex</w:t>
+        <w:t>Interface</w:t>
+      </w:r>
+      <w:r>
+        <w:rPr>
+          <w:rFonts w:ascii="Times New Roman" w:eastAsia="Times New Roman" w:hAnsi="Times New Roman" w:cs="Times New Roman"/>
+          <w:lang w:val="vi-VN"/>
+        </w:rPr>
+        <w:t xml:space="preserve"> I</w:t>
+      </w:r>
+      <w:r>
+        <w:rPr>
+          <w:rFonts w:ascii="Times New Roman" w:eastAsia="Times New Roman" w:hAnsi="Times New Roman" w:cs="Times New Roman"/>
+          <w:lang w:val="vi-VN"/>
+        </w:rPr>
+        <w:t>S</w:t>
+      </w:r>
+      <w:r>
+        <w:rPr>
+          <w:rFonts w:ascii="Times New Roman" w:eastAsia="Times New Roman" w:hAnsi="Times New Roman" w:cs="Times New Roman"/>
+          <w:lang w:val="vi-VN"/>
+        </w:rPr>
+        <w:t>ortAlgorithms</w:t>
       </w:r>
     </w:p>
     <w:p>
@@ -4791,28 +4947,14 @@
         <w:rPr>
           <w:rFonts w:ascii="Times New Roman" w:eastAsia="Times New Roman" w:hAnsi="Times New Roman" w:cs="Times New Roman"/>
         </w:rPr>
-        <w:t>Interface</w:t>
-      </w:r>
-      <w:r>
-        <w:rPr>
-          <w:rFonts w:ascii="Times New Roman" w:eastAsia="Times New Roman" w:hAnsi="Times New Roman" w:cs="Times New Roman"/>
-          <w:lang w:val="vi-VN"/>
-        </w:rPr>
-        <w:t xml:space="preserve"> I</w:t>
-      </w:r>
-      <w:r>
-        <w:rPr>
-          <w:rFonts w:ascii="Times New Roman" w:eastAsia="Times New Roman" w:hAnsi="Times New Roman" w:cs="Times New Roman"/>
-          <w:lang w:val="vi-VN"/>
-        </w:rPr>
-        <w:t>S</w:t>
-      </w:r>
-      <w:r>
-        <w:rPr>
-          <w:rFonts w:ascii="Times New Roman" w:eastAsia="Times New Roman" w:hAnsi="Times New Roman" w:cs="Times New Roman"/>
-          <w:lang w:val="vi-VN"/>
-        </w:rPr>
-        <w:t>ortAlgorithms</w:t>
+        <w:t>Class</w:t>
+      </w:r>
+      <w:r>
+        <w:rPr>
+          <w:rFonts w:ascii="Times New Roman" w:eastAsia="Times New Roman" w:hAnsi="Times New Roman" w:cs="Times New Roman"/>
+          <w:lang w:val="vi-VN"/>
+        </w:rPr>
+        <w:t xml:space="preserve"> SelectionSort</w:t>
       </w:r>
     </w:p>
     <w:p>
@@ -4830,15 +4972,23 @@
       <w:r>
         <w:rPr>
           <w:rFonts w:ascii="Times New Roman" w:eastAsia="Times New Roman" w:hAnsi="Times New Roman" w:cs="Times New Roman"/>
-        </w:rPr>
-        <w:t>Class</w:t>
-      </w:r>
-      <w:r>
-        <w:rPr>
-          <w:rFonts w:ascii="Times New Roman" w:eastAsia="Times New Roman" w:hAnsi="Times New Roman" w:cs="Times New Roman"/>
-          <w:lang w:val="vi-VN"/>
-        </w:rPr>
-        <w:t xml:space="preserve"> SelectionSort</w:t>
+          <w:lang w:val="vi-VN"/>
+        </w:rPr>
+        <w:t xml:space="preserve">Class </w:t>
+      </w:r>
+      <w:r>
+        <w:rPr>
+          <w:rFonts w:ascii="Times New Roman" w:eastAsia="Times New Roman" w:hAnsi="Times New Roman" w:cs="Times New Roman"/>
+          <w:lang w:val="vi-VN"/>
+        </w:rPr>
+        <w:t>MergeSort</w:t>
+      </w:r>
+      <w:r>
+        <w:rPr>
+          <w:rFonts w:ascii="Times New Roman" w:eastAsia="Times New Roman" w:hAnsi="Times New Roman" w:cs="Times New Roman"/>
+          <w:lang w:val="vi-VN"/>
+        </w:rPr>
+        <w:t>: Phần sortIncrease</w:t>
       </w:r>
     </w:p>
     <w:p>
@@ -4856,24 +5006,52 @@
       <w:r>
         <w:rPr>
           <w:rFonts w:ascii="Times New Roman" w:eastAsia="Times New Roman" w:hAnsi="Times New Roman" w:cs="Times New Roman"/>
-          <w:lang w:val="vi-VN"/>
-        </w:rPr>
-        <w:t xml:space="preserve">Class </w:t>
-      </w:r>
-      <w:r>
-        <w:rPr>
-          <w:rFonts w:ascii="Times New Roman" w:eastAsia="Times New Roman" w:hAnsi="Times New Roman" w:cs="Times New Roman"/>
-          <w:lang w:val="vi-VN"/>
-        </w:rPr>
-        <w:t>MergeSort</w:t>
-      </w:r>
-      <w:r>
-        <w:rPr>
-          <w:rFonts w:ascii="Times New Roman" w:eastAsia="Times New Roman" w:hAnsi="Times New Roman" w:cs="Times New Roman"/>
-          <w:lang w:val="vi-VN"/>
-        </w:rPr>
-        <w:t>: Phần sortIncrease</w:t>
-      </w:r>
+        </w:rPr>
+        <w:t>Class</w:t>
+      </w:r>
+      <w:r>
+        <w:rPr>
+          <w:rFonts w:ascii="Times New Roman" w:eastAsia="Times New Roman" w:hAnsi="Times New Roman" w:cs="Times New Roman"/>
+          <w:lang w:val="vi-VN"/>
+        </w:rPr>
+        <w:t xml:space="preserve"> BucketSort: Phần sortIncrease</w:t>
+      </w:r>
+    </w:p>
+    <w:p>
+      <w:pPr>
+        <w:pStyle w:val="ListParagraph"/>
+        <w:numPr>
+          <w:ilvl w:val="1"/>
+          <w:numId w:val="2"/>
+        </w:numPr>
+        <w:ind w:left="1134" w:hanging="425"/>
+        <w:jc w:val="both"/>
+        <w:outlineLvl w:val="1"/>
+        <w:rPr>
+          <w:rFonts w:ascii="Times New Roman" w:eastAsia="Times New Roman" w:hAnsi="Times New Roman" w:cs="Times New Roman"/>
+          <w:i/>
+          <w:iCs/>
+        </w:rPr>
+      </w:pPr>
+      <w:bookmarkStart w:id="13" w:name="_Toc42707924"/>
+      <w:r>
+        <w:rPr>
+          <w:rFonts w:ascii="Times New Roman" w:eastAsia="Times New Roman" w:hAnsi="Times New Roman" w:cs="Times New Roman"/>
+          <w:i/>
+          <w:iCs/>
+        </w:rPr>
+        <w:t>Võ</w:t>
+      </w:r>
+      <w:r>
+        <w:rPr>
+          <w:rFonts w:ascii="Times New Roman" w:eastAsia="Times New Roman" w:hAnsi="Times New Roman" w:cs="Times New Roman"/>
+          <w:i/>
+          <w:iCs/>
+          <w:lang w:val="vi-VN"/>
+        </w:rPr>
+        <w:t xml:space="preserve"> Quang Thành Đạt – 20176714</w:t>
+      </w:r>
+      <w:bookmarkEnd w:id="13"/>
     </w:p>
     <w:p>
       <w:pPr>
@@ -4891,51 +5069,15 @@
         <w:rPr>
           <w:rFonts w:ascii="Times New Roman" w:eastAsia="Times New Roman" w:hAnsi="Times New Roman" w:cs="Times New Roman"/>
         </w:rPr>
-        <w:t>Class</w:t>
-      </w:r>
-      <w:r>
-        <w:rPr>
-          <w:rFonts w:ascii="Times New Roman" w:eastAsia="Times New Roman" w:hAnsi="Times New Roman" w:cs="Times New Roman"/>
-          <w:lang w:val="vi-VN"/>
-        </w:rPr>
-        <w:t xml:space="preserve"> BucketSort: Phần sortIncrease</w:t>
-      </w:r>
-    </w:p>
-    <w:p>
-      <w:pPr>
-        <w:pStyle w:val="ListParagraph"/>
-        <w:numPr>
-          <w:ilvl w:val="1"/>
-          <w:numId w:val="2"/>
-        </w:numPr>
-        <w:ind w:left="1134" w:hanging="425"/>
-        <w:jc w:val="both"/>
-        <w:outlineLvl w:val="1"/>
-        <w:rPr>
-          <w:rFonts w:ascii="Times New Roman" w:eastAsia="Times New Roman" w:hAnsi="Times New Roman" w:cs="Times New Roman"/>
-          <w:i/>
-          <w:iCs/>
-        </w:rPr>
-      </w:pPr>
-      <w:bookmarkStart w:id="13" w:name="_Toc42707924"/>
-      <w:r>
-        <w:rPr>
-          <w:rFonts w:ascii="Times New Roman" w:eastAsia="Times New Roman" w:hAnsi="Times New Roman" w:cs="Times New Roman"/>
-          <w:i/>
-          <w:iCs/>
-        </w:rPr>
-        <w:t>Võ</w:t>
-      </w:r>
-      <w:r>
-        <w:rPr>
-          <w:rFonts w:ascii="Times New Roman" w:eastAsia="Times New Roman" w:hAnsi="Times New Roman" w:cs="Times New Roman"/>
-          <w:i/>
-          <w:iCs/>
-          <w:lang w:val="vi-VN"/>
-        </w:rPr>
-        <w:t xml:space="preserve"> Quang Thành Đạt – 20176714</w:t>
-      </w:r>
-      <w:bookmarkEnd w:id="13"/>
+        <w:t>Thiết</w:t>
+      </w:r>
+      <w:r>
+        <w:rPr>
+          <w:rFonts w:ascii="Times New Roman" w:eastAsia="Times New Roman" w:hAnsi="Times New Roman" w:cs="Times New Roman"/>
+          <w:lang w:val="vi-VN"/>
+        </w:rPr>
+        <w:t xml:space="preserve"> kế use-case diagram</w:t>
+      </w:r>
     </w:p>
     <w:p>
       <w:pPr>
@@ -5646,7 +5788,7 @@
       <w:p>
         <w:pPr>
           <w:pStyle w:val="Footer"/>
-          <w:framePr w:wrap="none" w:vAnchor="text" w:hAnchor="margin" w:xAlign="center" w:y="1"/>
+          <w:framePr w:wrap="none" w:vAnchor="text" w:hAnchor="margin" w:xAlign="right" w:y="1"/>
           <w:rPr>
             <w:rStyle w:val="PageNumber"/>
           </w:rPr>
@@ -5675,6 +5817,7 @@
   <w:p>
     <w:pPr>
       <w:pStyle w:val="Footer"/>
+      <w:ind w:right="360"/>
     </w:pPr>
   </w:p>
 </w:ftr>
@@ -5702,7 +5845,7 @@
       <w:p>
         <w:pPr>
           <w:pStyle w:val="Footer"/>
-          <w:framePr w:wrap="none" w:vAnchor="text" w:hAnchor="margin" w:xAlign="center" w:y="1"/>
+          <w:framePr w:wrap="none" w:vAnchor="text" w:hAnchor="margin" w:xAlign="right" w:y="1"/>
           <w:rPr>
             <w:rStyle w:val="PageNumber"/>
           </w:rPr>
@@ -5744,7 +5887,17 @@
   <w:p>
     <w:pPr>
       <w:pStyle w:val="Footer"/>
+      <w:ind w:right="360"/>
+      <w:rPr>
+        <w:lang w:val="vi-VN"/>
+      </w:rPr>
     </w:pPr>
+    <w:r>
+      <w:rPr>
+        <w:lang w:val="vi-VN"/>
+      </w:rPr>
+      <w:t>Object-Oriented Language</w:t>
+    </w:r>
   </w:p>
 </w:ftr>
 </file>
@@ -6048,7 +6201,7 @@
         <w:rFonts w:ascii="Symbol" w:hAnsi="Symbol" w:hint="default"/>
       </w:rPr>
     </w:lvl>
-    <w:lvl w:ilvl="4" w:tplc="04090003" w:tentative="1">
+    <w:lvl w:ilvl="4" w:tplc="04090003">
       <w:start w:val="1"/>
       <w:numFmt w:val="bullet"/>
       <w:lvlText w:val="o"/>

</xml_diff>

<commit_message>
Change relational of class diagram
</commit_message>
<xml_diff>
--- a/problem/Report.docx
+++ b/problem/Report.docx
@@ -3461,9 +3461,9 @@
         </w:rPr>
         <w:drawing>
           <wp:inline distT="0" distB="0" distL="0" distR="0">
-            <wp:extent cx="7335371" cy="3865175"/>
-            <wp:effectExtent l="0" t="0" r="5715" b="0"/>
-            <wp:docPr id="2" name="Picture 2"/>
+            <wp:extent cx="7342094" cy="3868719"/>
+            <wp:effectExtent l="0" t="0" r="0" b="5080"/>
+            <wp:docPr id="5" name="Picture 5"/>
             <wp:cNvGraphicFramePr>
               <a:graphicFrameLocks xmlns:a="http://schemas.openxmlformats.org/drawingml/2006/main" noChangeAspect="1"/>
             </wp:cNvGraphicFramePr>
@@ -3471,7 +3471,7 @@
               <a:graphicData uri="http://schemas.openxmlformats.org/drawingml/2006/picture">
                 <pic:pic xmlns:pic="http://schemas.openxmlformats.org/drawingml/2006/picture">
                   <pic:nvPicPr>
-                    <pic:cNvPr id="2" name="Class Diagram ver3.0.png"/>
+                    <pic:cNvPr id="5" name="Class Diagram ver3.0.png"/>
                     <pic:cNvPicPr/>
                   </pic:nvPicPr>
                   <pic:blipFill>
@@ -3489,7 +3489,7 @@
                   <pic:spPr>
                     <a:xfrm>
                       <a:off x="0" y="0"/>
-                      <a:ext cx="7371678" cy="3884306"/>
+                      <a:ext cx="7373777" cy="3885413"/>
                     </a:xfrm>
                     <a:prstGeom prst="rect">
                       <a:avLst/>
@@ -4146,9 +4146,30 @@
       <w:r>
         <w:rPr>
           <w:rFonts w:ascii="Times New Roman" w:eastAsia="Times New Roman" w:hAnsi="Times New Roman" w:cs="Times New Roman"/>
-          <w:lang w:val="vi-VN"/>
-        </w:rPr>
-        <w:t xml:space="preserve">Composition: </w:t>
+          <w:lang w:val="en-US"/>
+        </w:rPr>
+        <w:t>A</w:t>
+      </w:r>
+      <w:r>
+        <w:rPr>
+          <w:rFonts w:ascii="Times New Roman" w:eastAsia="Times New Roman" w:hAnsi="Times New Roman" w:cs="Times New Roman"/>
+          <w:lang w:val="en-US"/>
+        </w:rPr>
+        <w:t>g</w:t>
+      </w:r>
+      <w:r>
+        <w:rPr>
+          <w:rFonts w:ascii="Times New Roman" w:eastAsia="Times New Roman" w:hAnsi="Times New Roman" w:cs="Times New Roman"/>
+          <w:lang w:val="en-US"/>
+        </w:rPr>
+        <w:t>gregation</w:t>
+      </w:r>
+      <w:r>
+        <w:rPr>
+          <w:rFonts w:ascii="Times New Roman" w:eastAsia="Times New Roman" w:hAnsi="Times New Roman" w:cs="Times New Roman"/>
+          <w:lang w:val="vi-VN"/>
+        </w:rPr>
+        <w:t>:</w:t>
       </w:r>
     </w:p>
     <w:p>
@@ -4246,6 +4267,98 @@
       <w:pPr>
         <w:pStyle w:val="ListParagraph"/>
         <w:numPr>
+          <w:ilvl w:val="3"/>
+          <w:numId w:val="7"/>
+        </w:numPr>
+        <w:jc w:val="both"/>
+        <w:rPr>
+          <w:rFonts w:ascii="Times New Roman" w:eastAsia="Times New Roman" w:hAnsi="Times New Roman" w:cs="Times New Roman"/>
+          <w:lang w:val="vi-VN"/>
+        </w:rPr>
+      </w:pPr>
+      <w:proofErr w:type="spellStart"/>
+      <w:r>
+        <w:rPr>
+          <w:rFonts w:ascii="Times New Roman" w:eastAsia="Times New Roman" w:hAnsi="Times New Roman" w:cs="Times New Roman"/>
+          <w:lang w:val="en-US"/>
+        </w:rPr>
+        <w:t>Khi</w:t>
+      </w:r>
+      <w:proofErr w:type="spellEnd"/>
+      <w:r>
+        <w:rPr>
+          <w:rFonts w:ascii="Times New Roman" w:eastAsia="Times New Roman" w:hAnsi="Times New Roman" w:cs="Times New Roman"/>
+          <w:lang w:val="en-US"/>
+        </w:rPr>
+        <w:t xml:space="preserve"> </w:t>
+      </w:r>
+      <w:proofErr w:type="spellStart"/>
+      <w:r>
+        <w:rPr>
+          <w:rFonts w:ascii="Times New Roman" w:eastAsia="Times New Roman" w:hAnsi="Times New Roman" w:cs="Times New Roman"/>
+          <w:lang w:val="en-US"/>
+        </w:rPr>
+        <w:t>các</w:t>
+      </w:r>
+      <w:proofErr w:type="spellEnd"/>
+      <w:r>
+        <w:rPr>
+          <w:rFonts w:ascii="Times New Roman" w:eastAsia="Times New Roman" w:hAnsi="Times New Roman" w:cs="Times New Roman"/>
+          <w:lang w:val="vi-VN"/>
+        </w:rPr>
+        <w:t xml:space="preserve"> class kia bị huỷ thì VisualizerFrame vẫn tồn tại</w:t>
+      </w:r>
+    </w:p>
+    <w:p>
+      <w:pPr>
+        <w:pStyle w:val="ListParagraph"/>
+        <w:ind w:left="3600"/>
+        <w:jc w:val="both"/>
+        <w:rPr>
+          <w:rFonts w:ascii="Times New Roman" w:eastAsia="Times New Roman" w:hAnsi="Times New Roman" w:cs="Times New Roman"/>
+          <w:lang w:val="vi-VN"/>
+        </w:rPr>
+      </w:pPr>
+      <w:r>
+        <w:rPr>
+          <w:rFonts w:ascii="Times New Roman" w:eastAsia="Times New Roman" w:hAnsi="Times New Roman" w:cs="Times New Roman"/>
+          <w:lang w:val="vi-VN"/>
+        </w:rPr>
+        <w:sym w:font="Wingdings" w:char="F0E0"/>
+      </w:r>
+      <w:r>
+        <w:rPr>
+          <w:rFonts w:ascii="Times New Roman" w:eastAsia="Times New Roman" w:hAnsi="Times New Roman" w:cs="Times New Roman"/>
+          <w:lang w:val="vi-VN"/>
+        </w:rPr>
+        <w:t xml:space="preserve"> </w:t>
+      </w:r>
+      <w:r>
+        <w:rPr>
+          <w:rFonts w:ascii="Times New Roman" w:eastAsia="Times New Roman" w:hAnsi="Times New Roman" w:cs="Times New Roman"/>
+          <w:lang w:val="vi-VN"/>
+        </w:rPr>
+        <w:t xml:space="preserve">mối </w:t>
+      </w:r>
+      <w:r>
+        <w:rPr>
+          <w:rFonts w:ascii="Times New Roman" w:eastAsia="Times New Roman" w:hAnsi="Times New Roman" w:cs="Times New Roman"/>
+          <w:lang w:val="vi-VN"/>
+        </w:rPr>
+        <w:t>quan hệ</w:t>
+      </w:r>
+      <w:r>
+        <w:rPr>
+          <w:rFonts w:ascii="Times New Roman" w:eastAsia="Times New Roman" w:hAnsi="Times New Roman" w:cs="Times New Roman"/>
+          <w:lang w:val="vi-VN"/>
+        </w:rPr>
+        <w:t xml:space="preserve"> sự sống một chiều</w:t>
+      </w:r>
+    </w:p>
+    <w:p>
+      <w:pPr>
+        <w:pStyle w:val="ListParagraph"/>
+        <w:numPr>
           <w:ilvl w:val="2"/>
           <w:numId w:val="7"/>
         </w:numPr>
@@ -4304,6 +4417,38 @@
         </w:rPr>
         <w:t>Khi ArrayVisualizer bị huỷ thì mảng các đối tượng từ class Element cũng bị huỷ theo</w:t>
       </w:r>
+      <w:r>
+        <w:rPr>
+          <w:rFonts w:ascii="Times New Roman" w:eastAsia="Times New Roman" w:hAnsi="Times New Roman" w:cs="Times New Roman"/>
+          <w:lang w:val="vi-VN"/>
+        </w:rPr>
+        <w:t xml:space="preserve"> nhưng không có điều ngược lại</w:t>
+      </w:r>
+    </w:p>
+    <w:p>
+      <w:pPr>
+        <w:pStyle w:val="ListParagraph"/>
+        <w:ind w:left="3600"/>
+        <w:jc w:val="both"/>
+        <w:rPr>
+          <w:rFonts w:ascii="Times New Roman" w:eastAsia="Times New Roman" w:hAnsi="Times New Roman" w:cs="Times New Roman"/>
+          <w:lang w:val="vi-VN"/>
+        </w:rPr>
+      </w:pPr>
+      <w:r>
+        <w:rPr>
+          <w:rFonts w:ascii="Times New Roman" w:eastAsia="Times New Roman" w:hAnsi="Times New Roman" w:cs="Times New Roman"/>
+          <w:lang w:val="vi-VN"/>
+        </w:rPr>
+        <w:sym w:font="Wingdings" w:char="F0E0"/>
+      </w:r>
+      <w:r>
+        <w:rPr>
+          <w:rFonts w:ascii="Times New Roman" w:eastAsia="Times New Roman" w:hAnsi="Times New Roman" w:cs="Times New Roman"/>
+          <w:lang w:val="vi-VN"/>
+        </w:rPr>
+        <w:t xml:space="preserve"> mối quan hệ sự sống một chiều</w:t>
+      </w:r>
     </w:p>
     <w:p>
       <w:pPr>
@@ -4435,21 +4580,7 @@
           <w:rFonts w:ascii="Times New Roman" w:eastAsia="Times New Roman" w:hAnsi="Times New Roman" w:cs="Times New Roman"/>
           <w:lang w:val="vi-VN"/>
         </w:rPr>
-        <w:t xml:space="preserve">Khi đối tượng khởi tạo của </w:t>
-      </w:r>
-      <w:r>
-        <w:rPr>
-          <w:rFonts w:ascii="Times New Roman" w:eastAsia="Times New Roman" w:hAnsi="Times New Roman" w:cs="Times New Roman"/>
-          <w:lang w:val="vi-VN"/>
-        </w:rPr>
-        <w:t>ISortAlgorithms</w:t>
-      </w:r>
-      <w:r>
-        <w:rPr>
-          <w:rFonts w:ascii="Times New Roman" w:eastAsia="Times New Roman" w:hAnsi="Times New Roman" w:cs="Times New Roman"/>
-          <w:lang w:val="vi-VN"/>
-        </w:rPr>
-        <w:t xml:space="preserve"> thay đổi (down casting xuống các thuật toán khác nhau) thì SortVisualizer cũng bị thay đổi theo</w:t>
+        <w:t>Khi đối tượng khởi tạo của ISortAlgorithms thay đổi (down casting xuống các thuật toán khác nhau) thì SortVisualizer cũng bị thay đổi theo</w:t>
       </w:r>
     </w:p>
     <w:p>
@@ -4547,22 +4678,8 @@
           <w:rFonts w:ascii="Times New Roman" w:eastAsia="Times New Roman" w:hAnsi="Times New Roman" w:cs="Times New Roman"/>
           <w:lang w:val="vi-VN"/>
         </w:rPr>
+        <w:lastRenderedPageBreak/>
         <w:t>Ứng dụng tính chất đa hình trong việc gọi các method của thuật toán đang được lựa chọn</w:t>
-      </w:r>
-    </w:p>
-    <w:p>
-      <w:pPr>
-        <w:rPr>
-          <w:rFonts w:ascii="Times New Roman" w:eastAsia="Times New Roman" w:hAnsi="Times New Roman" w:cs="Times New Roman"/>
-          <w:lang w:val="vi-VN"/>
-        </w:rPr>
-      </w:pPr>
-      <w:r>
-        <w:rPr>
-          <w:rFonts w:ascii="Times New Roman" w:eastAsia="Times New Roman" w:hAnsi="Times New Roman" w:cs="Times New Roman"/>
-          <w:lang w:val="vi-VN"/>
-        </w:rPr>
-        <w:br w:type="page"/>
       </w:r>
     </w:p>
     <w:p>
@@ -4583,7 +4700,6 @@
           <w:rFonts w:ascii="Times New Roman" w:eastAsia="Times New Roman" w:hAnsi="Times New Roman" w:cs="Times New Roman"/>
           <w:lang w:val="vi-VN"/>
         </w:rPr>
-        <w:lastRenderedPageBreak/>
         <w:t>Generalization:</w:t>
       </w:r>
     </w:p>

</xml_diff>